<commit_message>
Add codes (change later)
</commit_message>
<xml_diff>
--- a/warrant_form/output.docx
+++ b/warrant_form/output.docx
@@ -72,7 +72,7 @@
                                 <w:sz w:val="34"/>
                                 <w:szCs w:val="34"/>
                               </w:rPr>
-                              <w:t xml:space="preserve"/>
+                              <w:t xml:space="preserve">30</w:t>
                             </w:r>
                           </w:p>
                         </w:txbxContent>
@@ -118,7 +118,7 @@
                           <w:sz w:val="34"/>
                           <w:szCs w:val="34"/>
                         </w:rPr>
-                        <w:t xml:space="preserve"/>
+                        <w:t xml:space="preserve">30</w:t>
                       </w:r>
                     </w:p>
                   </w:txbxContent>
@@ -884,7 +884,7 @@
                                 <w:sz w:val="34"/>
                                 <w:szCs w:val="34"/>
                               </w:rPr>
-                              <w:t xml:space="preserve"/>
+                              <w:t xml:space="preserve">2026</w:t>
                             </w:r>
                           </w:p>
                         </w:txbxContent>
@@ -926,7 +926,7 @@
                           <w:sz w:val="34"/>
                           <w:szCs w:val="34"/>
                         </w:rPr>
-                        <w:t xml:space="preserve"/>
+                        <w:t xml:space="preserve">2026</w:t>
                       </w:r>
                     </w:p>
                   </w:txbxContent>
@@ -1002,7 +1002,7 @@
                                 <w:sz w:val="34"/>
                                 <w:szCs w:val="34"/>
                               </w:rPr>
-                              <w:t xml:space="preserve"/>
+                              <w:t xml:space="preserve">2</w:t>
                             </w:r>
                           </w:p>
                         </w:txbxContent>
@@ -1044,7 +1044,7 @@
                           <w:sz w:val="34"/>
                           <w:szCs w:val="34"/>
                         </w:rPr>
-                        <w:t xml:space="preserve"/>
+                        <w:t xml:space="preserve">2</w:t>
                       </w:r>
                     </w:p>
                   </w:txbxContent>
@@ -1120,7 +1120,7 @@
                                 <w:sz w:val="34"/>
                                 <w:szCs w:val="34"/>
                               </w:rPr>
-                              <w:t xml:space="preserve"/>
+                              <w:t xml:space="preserve">17</w:t>
                             </w:r>
                           </w:p>
                         </w:txbxContent>
@@ -1162,7 +1162,7 @@
                           <w:sz w:val="34"/>
                           <w:szCs w:val="34"/>
                         </w:rPr>
-                        <w:t xml:space="preserve"/>
+                        <w:t xml:space="preserve">17</w:t>
                       </w:r>
                     </w:p>
                   </w:txbxContent>
@@ -1269,7 +1269,7 @@
                                 <w:sz w:val="34"/>
                                 <w:szCs w:val="34"/>
                               </w:rPr>
-                              <w:t xml:space="preserve">นาย ก</w:t>
+                              <w:t xml:space="preserve">1</w:t>
                             </w:r>
                           </w:p>
                         </w:txbxContent>
@@ -1309,7 +1309,7 @@
                           <w:sz w:val="34"/>
                           <w:szCs w:val="34"/>
                         </w:rPr>
-                        <w:t xml:space="preserve">นาย ก</w:t>
+                        <w:t xml:space="preserve">1</w:t>
                       </w:r>
                     </w:p>
                   </w:txbxContent>
@@ -1677,7 +1677,7 @@
                                       <w:sz w:val="34"/>
                                       <w:szCs w:val="34"/>
                                     </w:rPr>
-                                    <w:t xml:space="preserve">นาย ข</w:t>
+                                    <w:t xml:space="preserve">1</w:t>
                                   </w:r>
                                 </w:p>
                               </w:txbxContent>
@@ -1712,7 +1712,7 @@
                                 <w:sz w:val="34"/>
                                 <w:szCs w:val="34"/>
                               </w:rPr>
-                              <w:t xml:space="preserve">นาย ข</w:t>
+                              <w:t xml:space="preserve">1</w:t>
                             </w:r>
                           </w:p>
                         </w:txbxContent>
@@ -1857,7 +1857,7 @@
                                       <w:sz w:val="34"/>
                                       <w:szCs w:val="34"/>
                                     </w:rPr>
-                                    <w:t xml:space="preserve">นาย ค</w:t>
+                                    <w:t xml:space="preserve">1</w:t>
                                   </w:r>
                                 </w:p>
                               </w:txbxContent>
@@ -1892,7 +1892,7 @@
                                 <w:sz w:val="34"/>
                                 <w:szCs w:val="34"/>
                               </w:rPr>
-                              <w:t xml:space="preserve">นาย ค</w:t>
+                              <w:t xml:space="preserve">1</w:t>
                             </w:r>
                           </w:p>
                         </w:txbxContent>
@@ -1991,7 +1991,7 @@
                                       <w:sz w:val="34"/>
                                       <w:szCs w:val="34"/>
                                     </w:rPr>
-                                    <w:t xml:space="preserve">ตำแหน่ง</w:t>
+                                    <w:t xml:space="preserve">1</w:t>
                                   </w:r>
                                 </w:p>
                               </w:txbxContent>
@@ -2029,7 +2029,7 @@
                                 <w:sz w:val="34"/>
                                 <w:szCs w:val="34"/>
                               </w:rPr>
-                              <w:t xml:space="preserve">ตำแหน่ง</w:t>
+                              <w:t xml:space="preserve">1</w:t>
                             </w:r>
                           </w:p>
                         </w:txbxContent>
@@ -2129,7 +2129,7 @@
                                 <w:sz w:val="34"/>
                                 <w:szCs w:val="34"/>
                               </w:rPr>
-                              <w:t xml:space="preserve">สถานที่ทำงาน</w:t>
+                              <w:t xml:space="preserve">1</w:t>
                             </w:r>
                           </w:p>
                         </w:txbxContent>
@@ -2168,7 +2168,7 @@
                           <w:sz w:val="34"/>
                           <w:szCs w:val="34"/>
                         </w:rPr>
-                        <w:t xml:space="preserve">สถานที่ทำงาน</w:t>
+                        <w:t xml:space="preserve">1</w:t>
                       </w:r>
                     </w:p>
                   </w:txbxContent>
@@ -2238,7 +2238,7 @@
                                 <w:sz w:val="34"/>
                                 <w:szCs w:val="34"/>
                               </w:rPr>
-                              <w:t xml:space="preserve">9001</w:t>
+                              <w:t xml:space="preserve">1</w:t>
                             </w:r>
                           </w:p>
                         </w:txbxContent>
@@ -2273,7 +2273,7 @@
                           <w:sz w:val="34"/>
                           <w:szCs w:val="34"/>
                         </w:rPr>
-                        <w:t xml:space="preserve">9001</w:t>
+                        <w:t xml:space="preserve">1</w:t>
                       </w:r>
                     </w:p>
                   </w:txbxContent>
@@ -2384,7 +2384,7 @@
                                 <w:sz w:val="34"/>
                                 <w:szCs w:val="34"/>
                               </w:rPr>
-                              <w:t xml:space="preserve">ทองคำ</w:t>
+                              <w:t xml:space="preserve">1</w:t>
                             </w:r>
                           </w:p>
                         </w:txbxContent>
@@ -2419,7 +2419,7 @@
                           <w:sz w:val="34"/>
                           <w:szCs w:val="34"/>
                         </w:rPr>
-                        <w:t xml:space="preserve">ทองคำ</w:t>
+                        <w:t xml:space="preserve">1</w:t>
                       </w:r>
                     </w:p>
                   </w:txbxContent>
@@ -2489,7 +2489,7 @@
                                 <w:sz w:val="34"/>
                                 <w:szCs w:val="34"/>
                               </w:rPr>
-                              <w:t xml:space="preserve">ฟฟ</w:t>
+                              <w:t xml:space="preserve">1</w:t>
                             </w:r>
                           </w:p>
                           <w:p>
@@ -2529,7 +2529,7 @@
                           <w:sz w:val="34"/>
                           <w:szCs w:val="34"/>
                         </w:rPr>
-                        <w:t xml:space="preserve">ฟฟ</w:t>
+                        <w:t xml:space="preserve">1</w:t>
                       </w:r>
                     </w:p>
                     <w:p>
@@ -2604,7 +2604,7 @@
                                 <w:sz w:val="34"/>
                                 <w:szCs w:val="34"/>
                               </w:rPr>
-                              <w:t xml:space="preserve">ฟหกฟ</w:t>
+                              <w:t xml:space="preserve">1</w:t>
                             </w:r>
                           </w:p>
                         </w:txbxContent>
@@ -2639,7 +2639,7 @@
                           <w:sz w:val="34"/>
                           <w:szCs w:val="34"/>
                         </w:rPr>
-                        <w:t xml:space="preserve">ฟหกฟ</w:t>
+                        <w:t xml:space="preserve">1</w:t>
                       </w:r>
                     </w:p>
                   </w:txbxContent>
@@ -2758,7 +2758,7 @@
                                 <w:sz w:val="34"/>
                                 <w:szCs w:val="34"/>
                               </w:rPr>
-                              <w:t xml:space="preserve">999-999-9999</w:t>
+                              <w:t xml:space="preserve">1</w:t>
                             </w:r>
                           </w:p>
                           <w:p>
@@ -2798,7 +2798,7 @@
                           <w:sz w:val="34"/>
                           <w:szCs w:val="34"/>
                         </w:rPr>
-                        <w:t xml:space="preserve">999-999-9999</w:t>
+                        <w:t xml:space="preserve">1</w:t>
                       </w:r>
                     </w:p>
                     <w:p>
@@ -2908,7 +2908,7 @@
                                 <w:sz w:val="34"/>
                                 <w:szCs w:val="34"/>
                               </w:rPr>
-                              <w:t xml:space="preserve"/>
+                              <w:t xml:space="preserve">✓</w:t>
                             </w:r>
                           </w:p>
                           <w:p>
@@ -2952,7 +2952,7 @@
                           <w:sz w:val="34"/>
                           <w:szCs w:val="34"/>
                         </w:rPr>
-                        <w:t xml:space="preserve"/>
+                        <w:t xml:space="preserve">✓</w:t>
                       </w:r>
                     </w:p>
                     <w:p>
@@ -3555,7 +3555,7 @@
                                 <w:sz w:val="34"/>
                                 <w:szCs w:val="34"/>
                               </w:rPr>
-                              <w:t xml:space="preserve">ผู้ต้องหา</w:t>
+                              <w:t xml:space="preserve">1</w:t>
                             </w:r>
                           </w:p>
                           <w:p>
@@ -3595,7 +3595,7 @@
                           <w:sz w:val="34"/>
                           <w:szCs w:val="34"/>
                         </w:rPr>
-                        <w:t xml:space="preserve">ผู้ต้องหา</w:t>
+                        <w:t xml:space="preserve">1</w:t>
                       </w:r>
                     </w:p>
                     <w:p>
@@ -3670,7 +3670,7 @@
                                 <w:sz w:val="34"/>
                                 <w:szCs w:val="34"/>
                               </w:rPr>
-                              <w:t xml:space="preserve">111111111</w:t>
+                              <w:t xml:space="preserve">1</w:t>
                             </w:r>
                           </w:p>
                           <w:p>
@@ -3710,7 +3710,7 @@
                           <w:sz w:val="34"/>
                           <w:szCs w:val="34"/>
                         </w:rPr>
-                        <w:t xml:space="preserve">111111111</w:t>
+                        <w:t xml:space="preserve">1</w:t>
                       </w:r>
                     </w:p>
                     <w:p>
@@ -3893,7 +3893,7 @@
                                 <w:sz w:val="34"/>
                                 <w:szCs w:val="34"/>
                               </w:rPr>
-                              <w:t xml:space="preserve">999</w:t>
+                              <w:t xml:space="preserve"/>
                             </w:r>
                           </w:p>
                           <w:p>
@@ -3933,7 +3933,7 @@
                           <w:sz w:val="34"/>
                           <w:szCs w:val="34"/>
                         </w:rPr>
-                        <w:t xml:space="preserve">999</w:t>
+                        <w:t xml:space="preserve"/>
                       </w:r>
                     </w:p>
                     <w:p>
@@ -4008,7 +4008,7 @@
                                 <w:sz w:val="34"/>
                                 <w:szCs w:val="34"/>
                               </w:rPr>
-                              <w:t xml:space="preserve">ขายของ</w:t>
+                              <w:t xml:space="preserve"/>
                             </w:r>
                           </w:p>
                           <w:p>
@@ -4048,7 +4048,7 @@
                           <w:sz w:val="34"/>
                           <w:szCs w:val="34"/>
                         </w:rPr>
-                        <w:t xml:space="preserve">ขายของ</w:t>
+                        <w:t xml:space="preserve"/>
                       </w:r>
                     </w:p>
                     <w:p>
@@ -4123,7 +4123,7 @@
                                 <w:sz w:val="34"/>
                                 <w:szCs w:val="34"/>
                               </w:rPr>
-                              <w:t xml:space="preserve">54455</w:t>
+                              <w:t xml:space="preserve"/>
                             </w:r>
                           </w:p>
                           <w:p>
@@ -4163,7 +4163,7 @@
                           <w:sz w:val="34"/>
                           <w:szCs w:val="34"/>
                         </w:rPr>
-                        <w:t xml:space="preserve">54455</w:t>
+                        <w:t xml:space="preserve"/>
                       </w:r>
                     </w:p>
                     <w:p>
@@ -4238,7 +4238,7 @@
                                 <w:sz w:val="34"/>
                                 <w:szCs w:val="34"/>
                               </w:rPr>
-                              <w:t xml:space="preserve">4454</w:t>
+                              <w:t xml:space="preserve"/>
                             </w:r>
                           </w:p>
                           <w:p>
@@ -4278,7 +4278,7 @@
                           <w:sz w:val="34"/>
                           <w:szCs w:val="34"/>
                         </w:rPr>
-                        <w:t xml:space="preserve">4454</w:t>
+                        <w:t xml:space="preserve"/>
                       </w:r>
                     </w:p>
                     <w:p>
@@ -4403,7 +4403,7 @@
                                 <w:sz w:val="34"/>
                                 <w:szCs w:val="34"/>
                               </w:rPr>
-                              <w:t xml:space="preserve">44455</w:t>
+                              <w:t xml:space="preserve"/>
                             </w:r>
                           </w:p>
                         </w:txbxContent>
@@ -4438,7 +4438,7 @@
                           <w:sz w:val="34"/>
                           <w:szCs w:val="34"/>
                         </w:rPr>
-                        <w:t xml:space="preserve">44455</w:t>
+                        <w:t xml:space="preserve"/>
                       </w:r>
                     </w:p>
                   </w:txbxContent>
@@ -4508,7 +4508,7 @@
                                 <w:sz w:val="34"/>
                                 <w:szCs w:val="34"/>
                               </w:rPr>
-                              <w:t xml:space="preserve">3</w:t>
+                              <w:t xml:space="preserve"/>
                             </w:r>
                           </w:p>
                           <w:p>
@@ -4548,7 +4548,7 @@
                           <w:sz w:val="34"/>
                           <w:szCs w:val="34"/>
                         </w:rPr>
-                        <w:t xml:space="preserve">3</w:t>
+                        <w:t xml:space="preserve"/>
                       </w:r>
                     </w:p>
                     <w:p>
@@ -4623,7 +4623,7 @@
                                 <w:sz w:val="34"/>
                                 <w:szCs w:val="34"/>
                               </w:rPr>
-                              <w:t xml:space="preserve">-</w:t>
+                              <w:t xml:space="preserve"/>
                             </w:r>
                           </w:p>
                           <w:p>
@@ -4663,7 +4663,7 @@
                           <w:sz w:val="34"/>
                           <w:szCs w:val="34"/>
                         </w:rPr>
-                        <w:t xml:space="preserve">-</w:t>
+                        <w:t xml:space="preserve"/>
                       </w:r>
                     </w:p>
                     <w:p>
@@ -4762,7 +4762,7 @@
                                 <w:sz w:val="34"/>
                                 <w:szCs w:val="34"/>
                               </w:rPr>
-                              <w:t xml:space="preserve">445</w:t>
+                              <w:t xml:space="preserve"/>
                             </w:r>
                           </w:p>
                           <w:p>
@@ -4802,7 +4802,7 @@
                           <w:sz w:val="34"/>
                           <w:szCs w:val="34"/>
                         </w:rPr>
-                        <w:t xml:space="preserve">445</w:t>
+                        <w:t xml:space="preserve"/>
                       </w:r>
                     </w:p>
                     <w:p>
@@ -4877,7 +4877,7 @@
                                 <w:sz w:val="34"/>
                                 <w:szCs w:val="34"/>
                               </w:rPr>
-                              <w:t xml:space="preserve">454</w:t>
+                              <w:t xml:space="preserve"/>
                             </w:r>
                           </w:p>
                           <w:p>
@@ -4917,7 +4917,7 @@
                           <w:sz w:val="34"/>
                           <w:szCs w:val="34"/>
                         </w:rPr>
-                        <w:t xml:space="preserve">454</w:t>
+                        <w:t xml:space="preserve"/>
                       </w:r>
                     </w:p>
                     <w:p>
@@ -4992,7 +4992,7 @@
                                 <w:sz w:val="34"/>
                                 <w:szCs w:val="34"/>
                               </w:rPr>
-                              <w:t xml:space="preserve">14</w:t>
+                              <w:t xml:space="preserve"/>
                             </w:r>
                           </w:p>
                           <w:p>
@@ -5032,7 +5032,7 @@
                           <w:sz w:val="34"/>
                           <w:szCs w:val="34"/>
                         </w:rPr>
-                        <w:t xml:space="preserve">14</w:t>
+                        <w:t xml:space="preserve"/>
                       </w:r>
                     </w:p>
                     <w:p>
@@ -5131,7 +5131,7 @@
                                 <w:sz w:val="34"/>
                                 <w:szCs w:val="34"/>
                               </w:rPr>
-                              <w:t xml:space="preserve">45</w:t>
+                              <w:t xml:space="preserve"/>
                             </w:r>
                           </w:p>
                           <w:p>
@@ -5171,7 +5171,7 @@
                           <w:sz w:val="34"/>
                           <w:szCs w:val="34"/>
                         </w:rPr>
-                        <w:t xml:space="preserve">45</w:t>
+                        <w:t xml:space="preserve"/>
                       </w:r>
                     </w:p>
                     <w:p>
@@ -5250,7 +5250,7 @@
                                 <w:sz w:val="34"/>
                                 <w:szCs w:val="34"/>
                               </w:rPr>
-                              <w:t xml:space="preserve">8</w:t>
+                              <w:t xml:space="preserve"/>
                             </w:r>
                           </w:p>
                         </w:txbxContent>
@@ -5289,7 +5289,7 @@
                           <w:sz w:val="34"/>
                           <w:szCs w:val="34"/>
                         </w:rPr>
-                        <w:t xml:space="preserve">8</w:t>
+                        <w:t xml:space="preserve"/>
                       </w:r>
                     </w:p>
                   </w:txbxContent>
@@ -5359,7 +5359,7 @@
                                 <w:sz w:val="34"/>
                                 <w:szCs w:val="34"/>
                               </w:rPr>
-                              <w:t xml:space="preserve">55</w:t>
+                              <w:t xml:space="preserve"/>
                             </w:r>
                           </w:p>
                           <w:p>
@@ -5399,7 +5399,7 @@
                           <w:sz w:val="34"/>
                           <w:szCs w:val="34"/>
                         </w:rPr>
-                        <w:t xml:space="preserve">55</w:t>
+                        <w:t xml:space="preserve"/>
                       </w:r>
                     </w:p>
                     <w:p>
@@ -5575,7 +5575,7 @@
                                 <w:sz w:val="34"/>
                                 <w:szCs w:val="34"/>
                               </w:rPr>
-                              <w:t xml:space="preserve">0</w:t>
+                              <w:t xml:space="preserve"/>
                             </w:r>
                           </w:p>
                           <w:p>
@@ -5615,7 +5615,7 @@
                           <w:sz w:val="34"/>
                           <w:szCs w:val="34"/>
                         </w:rPr>
-                        <w:t xml:space="preserve">0</w:t>
+                        <w:t xml:space="preserve"/>
                       </w:r>
                     </w:p>
                     <w:p>
@@ -5714,7 +5714,7 @@
                                 <w:sz w:val="34"/>
                                 <w:szCs w:val="34"/>
                               </w:rPr>
-                              <w:t xml:space="preserve">1</w:t>
+                              <w:t xml:space="preserve"/>
                             </w:r>
                           </w:p>
                           <w:p>
@@ -5754,7 +5754,7 @@
                           <w:sz w:val="34"/>
                           <w:szCs w:val="34"/>
                         </w:rPr>
-                        <w:t xml:space="preserve">1</w:t>
+                        <w:t xml:space="preserve"/>
                       </w:r>
                     </w:p>
                     <w:p>
@@ -6187,7 +6187,7 @@
                                 <w:sz w:val="34"/>
                                 <w:szCs w:val="34"/>
                               </w:rPr>
-                              <w:t xml:space="preserve">บ้านเขาเอง</w:t>
+                              <w:t xml:space="preserve"/>
                             </w:r>
                           </w:p>
                           <w:p>
@@ -6227,7 +6227,7 @@
                           <w:sz w:val="34"/>
                           <w:szCs w:val="34"/>
                         </w:rPr>
-                        <w:t xml:space="preserve">บ้านเขาเอง</w:t>
+                        <w:t xml:space="preserve"/>
                       </w:r>
                     </w:p>
                     <w:p>
@@ -6306,7 +6306,7 @@
                                 <w:sz w:val="34"/>
                                 <w:szCs w:val="34"/>
                               </w:rPr>
-                              <w:t xml:space="preserve">14:34:00</w:t>
+                              <w:t xml:space="preserve"/>
                             </w:r>
                           </w:p>
                           <w:p>
@@ -6350,7 +6350,7 @@
                           <w:sz w:val="34"/>
                           <w:szCs w:val="34"/>
                         </w:rPr>
-                        <w:t xml:space="preserve">14:34:00</w:t>
+                        <w:t xml:space="preserve"/>
                       </w:r>
                     </w:p>
                     <w:p>
@@ -6429,7 +6429,7 @@
                                 <w:sz w:val="34"/>
                                 <w:szCs w:val="34"/>
                               </w:rPr>
-                              <w:t xml:space="preserve">1970</w:t>
+                              <w:t xml:space="preserve">2026</w:t>
                             </w:r>
                           </w:p>
                           <w:p>
@@ -6473,7 +6473,7 @@
                           <w:sz w:val="34"/>
                           <w:szCs w:val="34"/>
                         </w:rPr>
-                        <w:t xml:space="preserve">1970</w:t>
+                        <w:t xml:space="preserve">2026</w:t>
                       </w:r>
                     </w:p>
                     <w:p>
@@ -6701,7 +6701,7 @@
                                 <w:sz w:val="34"/>
                                 <w:szCs w:val="34"/>
                               </w:rPr>
-                              <w:t xml:space="preserve">อะไรสักอย่าง</w:t>
+                              <w:t xml:space="preserve"/>
                             </w:r>
                           </w:p>
                         </w:txbxContent>
@@ -6744,7 +6744,7 @@
                           <w:sz w:val="34"/>
                           <w:szCs w:val="34"/>
                         </w:rPr>
-                        <w:t xml:space="preserve">อะไรสักอย่าง</w:t>
+                        <w:t xml:space="preserve"/>
                       </w:r>
                     </w:p>
                   </w:txbxContent>
@@ -7051,7 +7051,7 @@
                                 <w:sz w:val="34"/>
                                 <w:szCs w:val="34"/>
                               </w:rPr>
-                              <w:t xml:space="preserve">1111</w:t>
+                              <w:t xml:space="preserve"/>
                             </w:r>
                           </w:p>
                           <w:p>
@@ -7091,7 +7091,7 @@
                           <w:sz w:val="34"/>
                           <w:szCs w:val="34"/>
                         </w:rPr>
-                        <w:t xml:space="preserve">1111</w:t>
+                        <w:t xml:space="preserve"/>
                       </w:r>
                     </w:p>
                     <w:p>
@@ -7210,7 +7210,7 @@
                                 <w:sz w:val="34"/>
                                 <w:szCs w:val="34"/>
                               </w:rPr>
-                              <w:t xml:space="preserve">ผู้ต้องหา</w:t>
+                              <w:t xml:space="preserve">1</w:t>
                             </w:r>
                           </w:p>
                           <w:p>
@@ -7250,7 +7250,7 @@
                           <w:sz w:val="34"/>
                           <w:szCs w:val="34"/>
                         </w:rPr>
-                        <w:t xml:space="preserve">ผู้ต้องหา</w:t>
+                        <w:t xml:space="preserve">1</w:t>
                       </w:r>
                     </w:p>
                     <w:p>
@@ -7762,7 +7762,7 @@
                                 <w:sz w:val="34"/>
                                 <w:szCs w:val="34"/>
                               </w:rPr>
-                              <w:t xml:space="preserve">1111111111111111</w:t>
+                              <w:t xml:space="preserve"/>
                             </w:r>
                           </w:p>
                         </w:txbxContent>
@@ -7803,7 +7803,7 @@
                           <w:sz w:val="34"/>
                           <w:szCs w:val="34"/>
                         </w:rPr>
-                        <w:t xml:space="preserve">1111111111111111</w:t>
+                        <w:t xml:space="preserve"/>
                       </w:r>
                     </w:p>
                   </w:txbxContent>
@@ -8137,7 +8137,7 @@
                                 <w:sz w:val="34"/>
                                 <w:szCs w:val="34"/>
                               </w:rPr>
-                              <w:t xml:space="preserve">1111111111111111</w:t>
+                              <w:t xml:space="preserve"/>
                             </w:r>
                           </w:p>
                           <w:p>
@@ -8177,7 +8177,7 @@
                           <w:sz w:val="34"/>
                           <w:szCs w:val="34"/>
                         </w:rPr>
-                        <w:t xml:space="preserve">1111111111111111</w:t>
+                        <w:t xml:space="preserve"/>
                       </w:r>
                     </w:p>
                     <w:p>
@@ -8408,7 +8408,7 @@
                                 <w:sz w:val="34"/>
                                 <w:szCs w:val="34"/>
                               </w:rPr>
-                              <w:t xml:space="preserve">นาย ก</w:t>
+                              <w:t xml:space="preserve">1</w:t>
                             </w:r>
                           </w:p>
                         </w:txbxContent>
@@ -8448,7 +8448,7 @@
                           <w:sz w:val="34"/>
                           <w:szCs w:val="34"/>
                         </w:rPr>
-                        <w:t xml:space="preserve">นาย ก</w:t>
+                        <w:t xml:space="preserve">1</w:t>
                       </w:r>
                     </w:p>
                   </w:txbxContent>
@@ -8595,7 +8595,7 @@
                                 <w:sz w:val="34"/>
                                 <w:szCs w:val="34"/>
                               </w:rPr>
-                              <w:t xml:space="preserve">1111111111111111</w:t>
+                              <w:t xml:space="preserve"/>
                             </w:r>
                           </w:p>
                         </w:txbxContent>
@@ -8635,7 +8635,7 @@
                           <w:sz w:val="34"/>
                           <w:szCs w:val="34"/>
                         </w:rPr>
-                        <w:t xml:space="preserve">1111111111111111</w:t>
+                        <w:t xml:space="preserve"/>
                       </w:r>
                     </w:p>
                   </w:txbxContent>
@@ -8719,7 +8719,7 @@
                                 <w:sz w:val="34"/>
                                 <w:szCs w:val="34"/>
                               </w:rPr>
-                              <w:t xml:space="preserve">1111111111111111</w:t>
+                              <w:t xml:space="preserve"/>
                             </w:r>
                           </w:p>
                         </w:txbxContent>
@@ -8759,7 +8759,7 @@
                           <w:sz w:val="34"/>
                           <w:szCs w:val="34"/>
                         </w:rPr>
-                        <w:t xml:space="preserve">1111111111111111</w:t>
+                        <w:t xml:space="preserve"/>
                       </w:r>
                     </w:p>
                   </w:txbxContent>
@@ -9033,7 +9033,7 @@
                                 <w:sz w:val="34"/>
                                 <w:szCs w:val="34"/>
                               </w:rPr>
-                              <w:t xml:space="preserve">1111111111111111</w:t>
+                              <w:t xml:space="preserve"/>
                             </w:r>
                           </w:p>
                         </w:txbxContent>
@@ -9073,7 +9073,7 @@
                           <w:sz w:val="34"/>
                           <w:szCs w:val="34"/>
                         </w:rPr>
-                        <w:t xml:space="preserve">1111111111111111</w:t>
+                        <w:t xml:space="preserve"/>
                       </w:r>
                     </w:p>
                   </w:txbxContent>

</xml_diff>